<commit_message>
update docmosis content for sot (#109)
Co-authored-by: Sabah Irfan <>
</commit_message>
<xml_diff>
--- a/docker/docmosis/templates/CV-UNS-CLM-ENG-00655.docx
+++ b/docker/docmosis/templates/CV-UNS-CLM-ENG-00655.docx
@@ -4905,7 +4905,14 @@
                 <w:rFonts w:ascii="GDSTransportWebsite" w:hAnsi="GDSTransportWebsite"/>
                 <w:color w:val="0A0A0A"/>
               </w:rPr>
-              <w:t>The claimant believes that the facts in this claim form are true.</w:t>
+              <w:t>The Claimant believes that the facts stated in the brief details of claim are true</w:t>
+            </w:r>
+            <w:r>
+              <w:rPr>
+                <w:rFonts w:ascii="GDSTransportWebsite" w:hAnsi="GDSTransportWebsite"/>
+                <w:color w:val="0A0A0A"/>
+              </w:rPr>
+              <w:t>.</w:t>
             </w:r>
           </w:p>
           <w:p>
@@ -9780,15 +9787,28 @@
 </file>
 
 <file path=customXml/item1.xml><?xml version="1.0" encoding="utf-8"?>
-<?mso-contentType ?>
-<FormTemplates xmlns="http://schemas.microsoft.com/sharepoint/v3/contenttype/forms">
-  <Display>DocumentLibraryForm</Display>
-  <Edit>DocumentLibraryForm</Edit>
-  <New>DocumentLibraryForm</New>
-</FormTemplates>
+<p:properties xmlns:p="http://schemas.microsoft.com/office/2006/metadata/properties" xmlns:xsi="http://www.w3.org/2001/XMLSchema-instance" xmlns:pc="http://schemas.microsoft.com/office/infopath/2007/PartnerControls">
+  <documentManagement>
+    <Stage xmlns="f336f4fe-8719-4ea2-b5d6-29b3a580aeb4">Draft</Stage>
+    <Next_x0020_Stage xmlns="f336f4fe-8719-4ea2-b5d6-29b3a580aeb4" xsi:nil="true"/>
+    <Admin_x0020_Action xmlns="f336f4fe-8719-4ea2-b5d6-29b3a580aeb4" xsi:nil="true"/>
+    <Template_x0020_Category xmlns="f336f4fe-8719-4ea2-b5d6-29b3a580aeb4">Claim Form - CLM</Template_x0020_Category>
+    <Action xmlns="f336f4fe-8719-4ea2-b5d6-29b3a580aeb4" xsi:nil="true"/>
+    <Purpose1 xmlns="f336f4fe-8719-4ea2-b5d6-29b3a580aeb4">Sealed claim</Purpose1>
+    <Template_x0020_Language xmlns="f336f4fe-8719-4ea2-b5d6-29b3a580aeb4">English - ENG</Template_x0020_Language>
+    <Rename xmlns="f336f4fe-8719-4ea2-b5d6-29b3a580aeb4">true</Rename>
+    <Tornado_x0020_Filename xmlns="f336f4fe-8719-4ea2-b5d6-29b3a580aeb4" xsi:nil="true"/>
+    <Approval_x0020_Request_x0020_Comment xmlns="f336f4fe-8719-4ea2-b5d6-29b3a580aeb4" xsi:nil="true"/>
+    <Publication_x0020_Date xmlns="f336f4fe-8719-4ea2-b5d6-29b3a580aeb4">2020-12-15T00:00:00+00:00</Publication_x0020_Date>
+  </documentManagement>
+</p:properties>
 </file>
 
 <file path=customXml/item2.xml><?xml version="1.0" encoding="utf-8"?>
+<b:Sources xmlns:b="http://schemas.openxmlformats.org/officeDocument/2006/bibliography" xmlns="http://schemas.openxmlformats.org/officeDocument/2006/bibliography" SelectedStyle="\APASixthEditionOfficeOnline.xsl" StyleName="APA" Version="6"/>
+</file>
+
+<file path=customXml/item3.xml><?xml version="1.0" encoding="utf-8"?>
 <ct:contentTypeSchema xmlns:ct="http://schemas.microsoft.com/office/2006/metadata/contentType" xmlns:ma="http://schemas.microsoft.com/office/2006/metadata/properties/metaAttributes" ct:_="" ma:_="" ma:contentTypeName="_CtTemplate" ma:contentTypeID="0x01010064A5FDCCFB03F540B94405305D7DE14F00A4F8B82F7CEF57469A8FE5CEAB7A0EE0" ma:contentTypeVersion="52" ma:contentTypeDescription="Part of Template Management with Site Columns representing custom attributes." ma:contentTypeScope="" ma:versionID="c2286c6217564930720849237c12976e">
   <xsd:schema xmlns:xsd="http://www.w3.org/2001/XMLSchema" xmlns:xs="http://www.w3.org/2001/XMLSchema" xmlns:p="http://schemas.microsoft.com/office/2006/metadata/properties" xmlns:ns2="f336f4fe-8719-4ea2-b5d6-29b3a580aeb4" xmlns:ns3="b57b892a-dd61-4bba-b372-a8d93da2c7e6" targetNamespace="http://schemas.microsoft.com/office/2006/metadata/properties" ma:root="true" ma:fieldsID="9fba45822a34e557d70c1e8d39cd3b74" ns2:_="" ns3:_="">
     <xsd:import namespace="f336f4fe-8719-4ea2-b5d6-29b3a580aeb4"/>
@@ -10103,37 +10123,34 @@
 </ct:contentTypeSchema>
 </file>
 
-<file path=customXml/item3.xml><?xml version="1.0" encoding="utf-8"?>
-<b:Sources xmlns:b="http://schemas.openxmlformats.org/officeDocument/2006/bibliography" xmlns="http://schemas.openxmlformats.org/officeDocument/2006/bibliography" SelectedStyle="\APASixthEditionOfficeOnline.xsl" StyleName="APA" Version="6"/>
-</file>
-
 <file path=customXml/item4.xml><?xml version="1.0" encoding="utf-8"?>
-<p:properties xmlns:p="http://schemas.microsoft.com/office/2006/metadata/properties" xmlns:xsi="http://www.w3.org/2001/XMLSchema-instance" xmlns:pc="http://schemas.microsoft.com/office/infopath/2007/PartnerControls">
-  <documentManagement>
-    <Stage xmlns="f336f4fe-8719-4ea2-b5d6-29b3a580aeb4">Draft</Stage>
-    <Next_x0020_Stage xmlns="f336f4fe-8719-4ea2-b5d6-29b3a580aeb4" xsi:nil="true"/>
-    <Admin_x0020_Action xmlns="f336f4fe-8719-4ea2-b5d6-29b3a580aeb4" xsi:nil="true"/>
-    <Template_x0020_Category xmlns="f336f4fe-8719-4ea2-b5d6-29b3a580aeb4">Claim Form - CLM</Template_x0020_Category>
-    <Action xmlns="f336f4fe-8719-4ea2-b5d6-29b3a580aeb4" xsi:nil="true"/>
-    <Purpose1 xmlns="f336f4fe-8719-4ea2-b5d6-29b3a580aeb4">Sealed claim</Purpose1>
-    <Template_x0020_Language xmlns="f336f4fe-8719-4ea2-b5d6-29b3a580aeb4">English - ENG</Template_x0020_Language>
-    <Rename xmlns="f336f4fe-8719-4ea2-b5d6-29b3a580aeb4">true</Rename>
-    <Tornado_x0020_Filename xmlns="f336f4fe-8719-4ea2-b5d6-29b3a580aeb4" xsi:nil="true"/>
-    <Approval_x0020_Request_x0020_Comment xmlns="f336f4fe-8719-4ea2-b5d6-29b3a580aeb4" xsi:nil="true"/>
-    <Publication_x0020_Date xmlns="f336f4fe-8719-4ea2-b5d6-29b3a580aeb4">2020-12-15T00:00:00+00:00</Publication_x0020_Date>
-  </documentManagement>
-</p:properties>
+<?mso-contentType ?>
+<FormTemplates xmlns="http://schemas.microsoft.com/sharepoint/v3/contenttype/forms">
+  <Display>DocumentLibraryForm</Display>
+  <Edit>DocumentLibraryForm</Edit>
+  <New>DocumentLibraryForm</New>
+</FormTemplates>
 </file>
 
 <file path=customXml/itemProps1.xml><?xml version="1.0" encoding="utf-8"?>
-<ds:datastoreItem xmlns:ds="http://schemas.openxmlformats.org/officeDocument/2006/customXml" ds:itemID="{9661752A-6D7B-4880-80FA-DA4AA1F0C9AC}">
+<ds:datastoreItem xmlns:ds="http://schemas.openxmlformats.org/officeDocument/2006/customXml" ds:itemID="{B7EA20FE-B0E7-4AF0-B5E0-DCFC63125D32}">
   <ds:schemaRefs>
-    <ds:schemaRef ds:uri="http://schemas.microsoft.com/sharepoint/v3/contenttype/forms"/>
+    <ds:schemaRef ds:uri="http://schemas.microsoft.com/office/2006/metadata/properties"/>
+    <ds:schemaRef ds:uri="http://schemas.microsoft.com/office/infopath/2007/PartnerControls"/>
+    <ds:schemaRef ds:uri="f336f4fe-8719-4ea2-b5d6-29b3a580aeb4"/>
   </ds:schemaRefs>
 </ds:datastoreItem>
 </file>
 
 <file path=customXml/itemProps2.xml><?xml version="1.0" encoding="utf-8"?>
+<ds:datastoreItem xmlns:ds="http://schemas.openxmlformats.org/officeDocument/2006/customXml" ds:itemID="{AE11B69E-1E1D-594C-93F8-E6D47A7E6B48}">
+  <ds:schemaRefs>
+    <ds:schemaRef ds:uri="http://schemas.openxmlformats.org/officeDocument/2006/bibliography"/>
+  </ds:schemaRefs>
+</ds:datastoreItem>
+</file>
+
+<file path=customXml/itemProps3.xml><?xml version="1.0" encoding="utf-8"?>
 <ds:datastoreItem xmlns:ds="http://schemas.openxmlformats.org/officeDocument/2006/customXml" ds:itemID="{13ABDEE5-4F67-40B0-BE1B-3130EC616509}">
   <ds:schemaRefs>
     <ds:schemaRef ds:uri="http://schemas.microsoft.com/office/2006/metadata/contentType"/>
@@ -10152,20 +10169,10 @@
 </ds:datastoreItem>
 </file>
 
-<file path=customXml/itemProps3.xml><?xml version="1.0" encoding="utf-8"?>
-<ds:datastoreItem xmlns:ds="http://schemas.openxmlformats.org/officeDocument/2006/customXml" ds:itemID="{AE11B69E-1E1D-594C-93F8-E6D47A7E6B48}">
+<file path=customXml/itemProps4.xml><?xml version="1.0" encoding="utf-8"?>
+<ds:datastoreItem xmlns:ds="http://schemas.openxmlformats.org/officeDocument/2006/customXml" ds:itemID="{9661752A-6D7B-4880-80FA-DA4AA1F0C9AC}">
   <ds:schemaRefs>
-    <ds:schemaRef ds:uri="http://schemas.openxmlformats.org/officeDocument/2006/bibliography"/>
-  </ds:schemaRefs>
-</ds:datastoreItem>
-</file>
-
-<file path=customXml/itemProps4.xml><?xml version="1.0" encoding="utf-8"?>
-<ds:datastoreItem xmlns:ds="http://schemas.openxmlformats.org/officeDocument/2006/customXml" ds:itemID="{B7EA20FE-B0E7-4AF0-B5E0-DCFC63125D32}">
-  <ds:schemaRefs>
-    <ds:schemaRef ds:uri="http://schemas.microsoft.com/office/2006/metadata/properties"/>
-    <ds:schemaRef ds:uri="http://schemas.microsoft.com/office/infopath/2007/PartnerControls"/>
-    <ds:schemaRef ds:uri="f336f4fe-8719-4ea2-b5d6-29b3a580aeb4"/>
+    <ds:schemaRef ds:uri="http://schemas.microsoft.com/sharepoint/v3/contenttype/forms"/>
   </ds:schemaRefs>
 </ds:datastoreItem>
 </file>
</xml_diff>